<commit_message>
Added support for HTML comment formatting.
</commit_message>
<xml_diff>
--- a/CodeReviewReport.docx
+++ b/CodeReviewReport.docx
@@ -43,13 +43,7 @@
         <w:rPr>
           <w:lang w:val="en-CA"/>
         </w:rPr>
-        <w:t xml:space="preserve">the text (.txt) </w:t>
-      </w:r>
-      <w:r>
-        <w:rPr>
-          <w:lang w:val="en-CA"/>
-        </w:rPr>
-        <w:t>file</w:t>
+        <w:t>the text (.txt) file</w:t>
       </w:r>
       <w:r>
         <w:rPr>
@@ -155,6 +149,7 @@
           <w:ilvl w:val="0"/>
           <w:numId w:val="4"/>
         </w:numPr>
+        <w:ind w:left="360"/>
         <w:rPr>
           <w:lang w:val="en-CA"/>
         </w:rPr>
@@ -165,22 +160,51 @@
         </w:rPr>
         <w:t xml:space="preserve">The comments related to a line number must be in the following format: </w:t>
       </w:r>
+      <w:r>
+        <w:rPr>
+          <w:b/>
+          <w:highlight w:val="yellow"/>
+          <w:lang w:val="en-CA"/>
+        </w:rPr>
+        <w:t>&lt;p</w:t>
+      </w:r>
+      <w:proofErr w:type="gramStart"/>
+      <w:r>
+        <w:rPr>
+          <w:b/>
+          <w:highlight w:val="yellow"/>
+          <w:lang w:val="en-CA"/>
+        </w:rPr>
+        <w:t>&gt;</w:t>
+      </w:r>
+      <w:r>
+        <w:rPr>
+          <w:rFonts w:ascii="Lucida Console" w:hAnsi="Lucida Console" w:cs="Lucida Console"/>
+          <w:b/>
+          <w:sz w:val="20"/>
+          <w:szCs w:val="20"/>
+          <w:highlight w:val="yellow"/>
+        </w:rPr>
+        <w:t>{</w:t>
+      </w:r>
+      <w:proofErr w:type="spellStart"/>
+      <w:proofErr w:type="gramEnd"/>
       <w:r>
         <w:rPr>
           <w:rFonts w:ascii="Lucida Console" w:hAnsi="Lucida Console" w:cs="Lucida Console"/>
           <w:sz w:val="20"/>
           <w:szCs w:val="20"/>
         </w:rPr>
-        <w:t>{</w:t>
-      </w:r>
-      <w:proofErr w:type="spellStart"/>
+        <w:t>line:line</w:t>
+      </w:r>
+      <w:proofErr w:type="spellEnd"/>
       <w:r>
         <w:rPr>
           <w:rFonts w:ascii="Lucida Console" w:hAnsi="Lucida Console" w:cs="Lucida Console"/>
           <w:sz w:val="20"/>
           <w:szCs w:val="20"/>
         </w:rPr>
-        <w:t>line:l</w:t>
+        <w:t>#:L|R</w:t>
       </w:r>
       <w:r>
         <w:rPr>
@@ -188,20 +212,89 @@
           <w:sz w:val="20"/>
           <w:szCs w:val="20"/>
         </w:rPr>
-        <w:t>ine</w:t>
-      </w:r>
-      <w:proofErr w:type="spellEnd"/>
+        <w:t xml:space="preserve"> } some text </w:t>
+      </w:r>
       <w:r>
         <w:rPr>
           <w:rFonts w:ascii="Lucida Console" w:hAnsi="Lucida Console" w:cs="Lucida Console"/>
           <w:sz w:val="20"/>
           <w:szCs w:val="20"/>
         </w:rPr>
-        <w:t>#:L|R|B}: e.g.:</w:t>
+        <w:t xml:space="preserve">describing the changes related to that line. The text </w:t>
+      </w:r>
+      <w:r>
+        <w:rPr>
+          <w:rFonts w:ascii="Lucida Console" w:hAnsi="Lucida Console" w:cs="Lucida Console"/>
+          <w:sz w:val="20"/>
+          <w:szCs w:val="20"/>
+        </w:rPr>
+        <w:t xml:space="preserve">may contain other html formatting </w:t>
+      </w:r>
+      <w:r>
+        <w:rPr>
+          <w:rFonts w:ascii="Lucida Console" w:hAnsi="Lucida Console" w:cs="Lucida Console"/>
+          <w:b/>
+          <w:sz w:val="20"/>
+          <w:szCs w:val="20"/>
+          <w:highlight w:val="yellow"/>
+        </w:rPr>
+        <w:t>&lt;/p&gt;</w:t>
+      </w:r>
+      <w:r>
+        <w:rPr>
+          <w:rFonts w:ascii="Lucida Console" w:hAnsi="Lucida Console" w:cs="Lucida Console"/>
+          <w:b/>
+          <w:sz w:val="20"/>
+          <w:szCs w:val="20"/>
+        </w:rPr>
+        <w:t xml:space="preserve">. </w:t>
+      </w:r>
+      <w:r>
+        <w:rPr>
+          <w:rFonts w:ascii="Lucida Console" w:hAnsi="Lucida Console" w:cs="Lucida Console"/>
+          <w:sz w:val="20"/>
+          <w:szCs w:val="20"/>
+        </w:rPr>
+        <w:t>The comments which are not related to a line can omit curly buckets</w:t>
+      </w:r>
+      <w:r>
+        <w:rPr>
+          <w:rFonts w:ascii="Lucida Console" w:hAnsi="Lucida Console" w:cs="Lucida Console"/>
+          <w:sz w:val="20"/>
+          <w:szCs w:val="20"/>
+        </w:rPr>
+        <w:t>.</w:t>
       </w:r>
     </w:p>
     <w:p>
       <w:pPr>
+        <w:pStyle w:val="ListParagraph"/>
+        <w:ind w:left="360"/>
+        <w:rPr>
+          <w:lang w:val="en-CA"/>
+        </w:rPr>
+      </w:pPr>
+      <w:bookmarkStart w:id="0" w:name="_GoBack"/>
+      <w:bookmarkEnd w:id="0"/>
+      <w:r>
+        <w:rPr>
+          <w:rFonts w:ascii="Lucida Console" w:hAnsi="Lucida Console" w:cs="Lucida Console"/>
+          <w:sz w:val="20"/>
+          <w:szCs w:val="20"/>
+        </w:rPr>
+        <w:t>e.g.</w:t>
+      </w:r>
+      <w:r>
+        <w:rPr>
+          <w:rFonts w:ascii="Lucida Console" w:hAnsi="Lucida Console" w:cs="Lucida Console"/>
+          <w:sz w:val="20"/>
+          <w:szCs w:val="20"/>
+        </w:rPr>
+        <w:t>:</w:t>
+      </w:r>
+    </w:p>
+    <w:p>
+      <w:pPr>
         <w:ind w:firstLine="720"/>
         <w:rPr>
           <w:lang w:val="en-CA"/>
@@ -212,10 +305,10 @@
           <w:noProof/>
         </w:rPr>
         <w:drawing>
-          <wp:inline distT="0" distB="0" distL="0" distR="0" wp14:anchorId="499A589E" wp14:editId="3FF8D2EB">
-            <wp:extent cx="4476190" cy="1228571"/>
-            <wp:effectExtent l="0" t="0" r="635" b="0"/>
-            <wp:docPr id="2" name="Picture 2"/>
+          <wp:inline distT="0" distB="0" distL="0" distR="0" wp14:anchorId="1644D4E7" wp14:editId="5849C280">
+            <wp:extent cx="5943600" cy="2297430"/>
+            <wp:effectExtent l="0" t="0" r="0" b="7620"/>
+            <wp:docPr id="5" name="Picture 5"/>
             <wp:cNvGraphicFramePr>
               <a:graphicFrameLocks xmlns:a="http://schemas.openxmlformats.org/drawingml/2006/main" noChangeAspect="1"/>
             </wp:cNvGraphicFramePr>
@@ -235,7 +328,7 @@
                   <pic:spPr>
                     <a:xfrm>
                       <a:off x="0" y="0"/>
-                      <a:ext cx="4476190" cy="1228571"/>
+                      <a:ext cx="5943600" cy="2297430"/>
                     </a:xfrm>
                     <a:prstGeom prst="rect">
                       <a:avLst/>
@@ -263,6 +356,24 @@
         <w:rPr>
           <w:lang w:val="en-CA"/>
         </w:rPr>
+        <w:t>Note the comments can be wrapped in HTML tags for formatting.</w:t>
+      </w:r>
+    </w:p>
+    <w:p>
+      <w:pPr>
+        <w:pStyle w:val="ListParagraph"/>
+        <w:numPr>
+          <w:ilvl w:val="0"/>
+          <w:numId w:val="4"/>
+        </w:numPr>
+        <w:rPr>
+          <w:lang w:val="en-CA"/>
+        </w:rPr>
+      </w:pPr>
+      <w:r>
+        <w:rPr>
+          <w:lang w:val="en-CA"/>
+        </w:rPr>
         <w:t xml:space="preserve">Copy the html and txt file with development team comments in a directory and execute the </w:t>
       </w:r>
       <w:proofErr w:type="spellStart"/>
@@ -303,7 +414,19 @@
         <w:rPr>
           <w:lang w:val="en-CA"/>
         </w:rPr>
-        <w:t xml:space="preserve"> -jar &lt;path to code review report jar&gt;/CodeReviewReport.jar &lt;list of root directories containing code merge reports separated by spaces.&gt;</w:t>
+        <w:t xml:space="preserve"> -jar &lt;path to code review report jar&gt;/</w:t>
+      </w:r>
+      <w:r>
+        <w:rPr>
+          <w:lang w:val="en-CA"/>
+        </w:rPr>
+        <w:t>CodeReviewReport-1.0-SNAPSHOT</w:t>
+      </w:r>
+      <w:r>
+        <w:rPr>
+          <w:lang w:val="en-CA"/>
+        </w:rPr>
+        <w:t>.jar &lt;list of root directories containing code merge reports separated by spaces.&gt;</w:t>
       </w:r>
     </w:p>
     <w:p>
@@ -338,7 +461,28 @@
           <w:rStyle w:val="IntenseEmphasis"/>
           <w:lang w:val="en-CA"/>
         </w:rPr>
-        <w:t>java -jar CodeReviewReport.jar report-dir-1 report-dir-2</w:t>
+        <w:t xml:space="preserve">java -jar </w:t>
+      </w:r>
+      <w:r>
+        <w:rPr>
+          <w:rStyle w:val="IntenseEmphasis"/>
+          <w:lang w:val="en-CA"/>
+        </w:rPr>
+        <w:t>CodeReviewReport-1.0-SNAPSHOT</w:t>
+      </w:r>
+      <w:r>
+        <w:rPr>
+          <w:rStyle w:val="IntenseEmphasis"/>
+          <w:lang w:val="en-CA"/>
+        </w:rPr>
+        <w:t>.jar</w:t>
+      </w:r>
+      <w:r>
+        <w:rPr>
+          <w:rStyle w:val="IntenseEmphasis"/>
+          <w:lang w:val="en-CA"/>
+        </w:rPr>
+        <w:t xml:space="preserve"> report-dir-1 report-dir-2</w:t>
       </w:r>
     </w:p>
     <w:p>
@@ -396,11 +540,12 @@
         <w:rPr>
           <w:noProof/>
         </w:rPr>
+        <w:lastRenderedPageBreak/>
         <w:drawing>
-          <wp:inline distT="0" distB="0" distL="0" distR="0" wp14:anchorId="09F22C69" wp14:editId="59880A6C">
-            <wp:extent cx="5943600" cy="2856230"/>
-            <wp:effectExtent l="0" t="0" r="0" b="1270"/>
-            <wp:docPr id="3" name="Picture 3"/>
+          <wp:inline distT="0" distB="0" distL="0" distR="0" wp14:anchorId="61FA833B" wp14:editId="360C2025">
+            <wp:extent cx="5943600" cy="2141220"/>
+            <wp:effectExtent l="0" t="0" r="0" b="0"/>
+            <wp:docPr id="6" name="Picture 6"/>
             <wp:cNvGraphicFramePr>
               <a:graphicFrameLocks xmlns:a="http://schemas.openxmlformats.org/drawingml/2006/main" noChangeAspect="1"/>
             </wp:cNvGraphicFramePr>
@@ -420,7 +565,7 @@
                   <pic:spPr>
                     <a:xfrm>
                       <a:off x="0" y="0"/>
-                      <a:ext cx="5943600" cy="2856230"/>
+                      <a:ext cx="5943600" cy="2141220"/>
                     </a:xfrm>
                     <a:prstGeom prst="rect">
                       <a:avLst/>
@@ -450,8 +595,6 @@
         </w:rPr>
         <w:t xml:space="preserve">Clicking on the browser should take you to the line number with the comment and show the developer comments in the HTML mouse over comment as shown below. </w:t>
       </w:r>
-      <w:bookmarkStart w:id="0" w:name="_GoBack"/>
-      <w:bookmarkEnd w:id="0"/>
     </w:p>
     <w:p>
       <w:pPr>
@@ -468,15 +611,23 @@
           <w:lang w:val="en-CA"/>
         </w:rPr>
       </w:pPr>
+    </w:p>
+    <w:p>
+      <w:pPr>
+        <w:pStyle w:val="ListParagraph"/>
+        <w:rPr>
+          <w:lang w:val="en-CA"/>
+        </w:rPr>
+      </w:pPr>
       <w:r>
         <w:rPr>
           <w:noProof/>
         </w:rPr>
         <w:drawing>
-          <wp:inline distT="0" distB="0" distL="0" distR="0" wp14:anchorId="7DFD89E6" wp14:editId="5A55CF8F">
-            <wp:extent cx="5590476" cy="1533333"/>
+          <wp:inline distT="0" distB="0" distL="0" distR="0" wp14:anchorId="29D8BE5A" wp14:editId="5BC32B23">
+            <wp:extent cx="5943600" cy="2884805"/>
             <wp:effectExtent l="0" t="0" r="0" b="0"/>
-            <wp:docPr id="4" name="Picture 4"/>
+            <wp:docPr id="7" name="Picture 7"/>
             <wp:cNvGraphicFramePr>
               <a:graphicFrameLocks xmlns:a="http://schemas.openxmlformats.org/drawingml/2006/main" noChangeAspect="1"/>
             </wp:cNvGraphicFramePr>
@@ -496,7 +647,7 @@
                   <pic:spPr>
                     <a:xfrm>
                       <a:off x="0" y="0"/>
-                      <a:ext cx="5590476" cy="1533333"/>
+                      <a:ext cx="5943600" cy="2884805"/>
                     </a:xfrm>
                     <a:prstGeom prst="rect">
                       <a:avLst/>

</xml_diff>